<commit_message>
CMD Color and User
</commit_message>
<xml_diff>
--- a/Assets/Utils/LD/Enigme 1.docx
+++ b/Assets/Utils/LD/Enigme 1.docx
@@ -15,36 +15,53 @@
         <w:t>:</w:t>
       </w:r>
       <w:r>
-        <w:t xml:space="preserve"> Retrouver une image </w:t>
-      </w:r>
-      <w:proofErr w:type="spellStart"/>
-      <w:proofErr w:type="gramStart"/>
-      <w:r>
-        <w:t>a</w:t>
-      </w:r>
-      <w:proofErr w:type="spellEnd"/>
-      <w:proofErr w:type="gramEnd"/>
-      <w:r>
-        <w:t xml:space="preserve"> partir du CMD</w:t>
-      </w:r>
-    </w:p>
-    <w:p>
-      <w:r>
-        <w:t xml:space="preserve">Click on me : ouvre un petit doc sur l’utilisation du CMD expliquant quelques command (même si elles sont </w:t>
-      </w:r>
-      <w:proofErr w:type="spellStart"/>
-      <w:r>
-        <w:t>préécrite</w:t>
-      </w:r>
-      <w:r>
-        <w:t>s</w:t>
-      </w:r>
-      <w:proofErr w:type="spellEnd"/>
-      <w:r>
-        <w:t>)</w:t>
-      </w:r>
-      <w:r>
-        <w:t xml:space="preserve"> et une image montrant le chemin.</w:t>
+        <w:t xml:space="preserve"> Retrouver </w:t>
+      </w:r>
+      <w:r>
+        <w:t>des</w:t>
+      </w:r>
+      <w:r>
+        <w:t xml:space="preserve"> image</w:t>
+      </w:r>
+      <w:r>
+        <w:t>s dans un dossier</w:t>
+      </w:r>
+    </w:p>
+    <w:p>
+      <w:r>
+        <w:t xml:space="preserve">(Le principe est de faire comprendre le joueur comment chercher et jouer donc très schématique) </w:t>
+      </w:r>
+    </w:p>
+    <w:p>
+      <w:r>
+        <w:t xml:space="preserve">Click on me : ouvre un petit doc </w:t>
+      </w:r>
+      <w:r>
+        <w:t>avec quelques mots (un pense bête) et un chemin d’</w:t>
+      </w:r>
+      <w:r>
+        <w:t>accès</w:t>
+      </w:r>
+      <w:r>
+        <w:t xml:space="preserve"> d’un dossier image genre : </w:t>
+      </w:r>
+      <w:r>
+        <w:t>C:\Users\</w:t>
+      </w:r>
+      <w:r>
+        <w:t>Michel</w:t>
+      </w:r>
+      <w:r>
+        <w:t>\Documents\</w:t>
+      </w:r>
+      <w:r>
+        <w:t>Vacance</w:t>
+      </w:r>
+      <w:r>
+        <w:t>\</w:t>
+      </w:r>
+      <w:r>
+        <w:t>2015</w:t>
       </w:r>
     </w:p>
     <w:p>
@@ -57,13 +74,9 @@
       <w:r>
         <w:t xml:space="preserve">Recherche </w:t>
       </w:r>
-      <w:proofErr w:type="spellStart"/>
-      <w:proofErr w:type="gramStart"/>
-      <w:r>
-        <w:t>a</w:t>
-      </w:r>
-      <w:proofErr w:type="spellEnd"/>
-      <w:proofErr w:type="gramEnd"/>
+      <w:r>
+        <w:t>à</w:t>
+      </w:r>
       <w:r>
         <w:t xml:space="preserve"> partir de l’indice </w:t>
       </w:r>
@@ -76,34 +89,159 @@
         </w:pBdr>
       </w:pPr>
       <w:r>
-        <w:t>Bar de recherche Windows tape « CMD »</w:t>
-      </w:r>
-    </w:p>
-    <w:p>
-      <w:pPr>
-        <w:pBdr>
+        <w:t>Bar de recherche Windows tape « </w:t>
+      </w:r>
+      <w:r>
+        <w:t>nom du dossier</w:t>
+      </w:r>
+      <w:r>
+        <w:t> »</w:t>
+      </w:r>
+      <w:r>
+        <w:t xml:space="preserve"> / ou directement dans le dossier </w:t>
+      </w:r>
+      <w:r>
+        <w:t>document</w:t>
+      </w:r>
+      <w:r>
+        <w:t xml:space="preserve"> </w:t>
+      </w:r>
+    </w:p>
+    <w:p>
+      <w:r>
+        <w:t xml:space="preserve">Recherche / </w:t>
+      </w:r>
+      <w:r>
+        <w:t xml:space="preserve">Ouverture </w:t>
+      </w:r>
+    </w:p>
+    <w:p>
+      <w:pPr>
+        <w:pBdr>
+          <w:top w:val="single" w:sz="12" w:space="1" w:color="auto"/>
           <w:bottom w:val="single" w:sz="12" w:space="1" w:color="auto"/>
         </w:pBdr>
       </w:pPr>
       <w:r>
-        <w:t xml:space="preserve">Ouverture </w:t>
-      </w:r>
-    </w:p>
-    <w:p>
-      <w:r>
-        <w:t xml:space="preserve">On tape et ça nous ouvre un petit dialogue nous </w:t>
-      </w:r>
-      <w:r>
-        <w:t>indi</w:t>
-      </w:r>
-      <w:r>
-        <w:t xml:space="preserve">quant le chemin </w:t>
-      </w:r>
-      <w:r>
-        <w:t>de la photo</w:t>
-      </w:r>
-      <w:r>
-        <w:t xml:space="preserve"> que nous recherchons </w:t>
+        <w:t>Image-nous</w:t>
+      </w:r>
+      <w:r>
+        <w:t xml:space="preserve"> montrant </w:t>
+      </w:r>
+      <w:r>
+        <w:t xml:space="preserve">« des silhouettes </w:t>
+      </w:r>
+      <w:r>
+        <w:t xml:space="preserve">dans un décors </w:t>
+      </w:r>
+      <w:r>
+        <w:t>» </w:t>
+      </w:r>
+      <w:r>
+        <w:t>(</w:t>
+      </w:r>
+      <w:proofErr w:type="spellStart"/>
+      <w:r>
+        <w:t>a</w:t>
+      </w:r>
+      <w:proofErr w:type="spellEnd"/>
+      <w:r>
+        <w:t xml:space="preserve"> voir avec tout le monde </w:t>
+      </w:r>
+      <w:r>
+        <w:rPr>
+          <mc:AlternateContent>
+            <mc:Choice Requires="w16se"/>
+            <mc:Fallback>
+              <w:rFonts w:ascii="Segoe UI Emoji" w:eastAsia="Segoe UI Emoji" w:hAnsi="Segoe UI Emoji" w:cs="Segoe UI Emoji"/>
+            </mc:Fallback>
+          </mc:AlternateContent>
+        </w:rPr>
+        <mc:AlternateContent>
+          <mc:Choice Requires="w16se">
+            <w16se:symEx w16se:font="Segoe UI Emoji" w16se:char="1F60A"/>
+          </mc:Choice>
+          <mc:Fallback>
+            <w:t>😊</w:t>
+          </mc:Fallback>
+        </mc:AlternateContent>
+      </w:r>
+      <w:r>
+        <w:t xml:space="preserve"> )</w:t>
+      </w:r>
+    </w:p>
+    <w:p>
+      <w:pPr>
+        <w:pBdr>
+          <w:bottom w:val="single" w:sz="12" w:space="1" w:color="auto"/>
+          <w:between w:val="single" w:sz="12" w:space="1" w:color="auto"/>
+        </w:pBdr>
+      </w:pPr>
+      <w:r>
+        <w:t xml:space="preserve">Certaines </w:t>
+      </w:r>
+      <w:r>
+        <w:t xml:space="preserve">images </w:t>
+      </w:r>
+      <w:r>
+        <w:t xml:space="preserve">sont </w:t>
+      </w:r>
+      <w:r>
+        <w:t>corrompues</w:t>
+      </w:r>
+      <w:r>
+        <w:t xml:space="preserve"> mettant un pop-up </w:t>
+      </w:r>
+      <w:r>
+        <w:t>avec le</w:t>
+      </w:r>
+      <w:r>
+        <w:t xml:space="preserve"> nom de l’erreur </w:t>
+      </w:r>
+    </w:p>
+    <w:p>
+      <w:pPr>
+        <w:pBdr>
+          <w:bottom w:val="single" w:sz="12" w:space="1" w:color="auto"/>
+          <w:between w:val="single" w:sz="12" w:space="1" w:color="auto"/>
+        </w:pBdr>
+      </w:pPr>
+      <w:r>
+        <w:t>Recherche google</w:t>
+      </w:r>
+      <w:r>
+        <w:t xml:space="preserve"> du nom de l’erreur </w:t>
+      </w:r>
+    </w:p>
+    <w:p>
+      <w:pPr>
+        <w:pBdr>
+          <w:bottom w:val="single" w:sz="12" w:space="1" w:color="auto"/>
+          <w:between w:val="single" w:sz="12" w:space="1" w:color="auto"/>
+        </w:pBdr>
+      </w:pPr>
+      <w:r>
+        <w:t>Réponse</w:t>
+      </w:r>
+      <w:r>
+        <w:t xml:space="preserve"> </w:t>
+      </w:r>
+      <w:r>
+        <w:sym w:font="Wingdings" w:char="F0E0"/>
+      </w:r>
+      <w:r>
+        <w:t xml:space="preserve"> via CMD tel command </w:t>
+      </w:r>
+    </w:p>
+    <w:p>
+      <w:r>
+        <w:t xml:space="preserve">Ouverture de l’image </w:t>
+      </w:r>
+      <w:r>
+        <w:t>corrompu</w:t>
+      </w:r>
+      <w:r>
+        <w:t xml:space="preserve"> </w:t>
       </w:r>
     </w:p>
     <w:p/>
@@ -114,82 +252,212 @@
           <w:bCs/>
           <w:u w:val="single"/>
         </w:rPr>
-        <w:t>Enigme 1 </w:t>
-      </w:r>
-      <w:r>
-        <w:t xml:space="preserve">: Retrouver une image </w:t>
-      </w:r>
-      <w:proofErr w:type="spellStart"/>
-      <w:proofErr w:type="gramStart"/>
-      <w:r>
-        <w:t>a</w:t>
-      </w:r>
-      <w:proofErr w:type="spellEnd"/>
-      <w:proofErr w:type="gramEnd"/>
-      <w:r>
-        <w:t xml:space="preserve"> partir du CMD</w:t>
-      </w:r>
-    </w:p>
-    <w:p>
-      <w:r>
-        <w:t xml:space="preserve">Click on me : ouvre un petit doc sur l’utilisation du CMD expliquant quelques command (même si elles sont </w:t>
-      </w:r>
-      <w:proofErr w:type="spellStart"/>
-      <w:r>
-        <w:t>préécrites</w:t>
-      </w:r>
-      <w:proofErr w:type="spellEnd"/>
-      <w:r>
-        <w:t>) et une image montrant le chemin.</w:t>
-      </w:r>
-    </w:p>
-    <w:p>
-      <w:pPr>
-        <w:pBdr>
-          <w:top w:val="single" w:sz="6" w:space="1" w:color="auto"/>
-          <w:bottom w:val="single" w:sz="6" w:space="1" w:color="auto"/>
-        </w:pBdr>
-      </w:pPr>
-      <w:r>
-        <w:t xml:space="preserve">Recherche </w:t>
-      </w:r>
-      <w:proofErr w:type="spellStart"/>
-      <w:proofErr w:type="gramStart"/>
-      <w:r>
-        <w:t>a</w:t>
-      </w:r>
-      <w:proofErr w:type="spellEnd"/>
-      <w:proofErr w:type="gramEnd"/>
-      <w:r>
-        <w:t xml:space="preserve"> partir de l’indice </w:t>
-      </w:r>
-    </w:p>
-    <w:p>
-      <w:pPr>
-        <w:pBdr>
-          <w:bottom w:val="single" w:sz="6" w:space="1" w:color="auto"/>
-          <w:between w:val="single" w:sz="6" w:space="1" w:color="auto"/>
-        </w:pBdr>
-      </w:pPr>
-      <w:r>
-        <w:t>Bar de recherche Windows tape « CMD »</w:t>
+        <w:t>Énigme</w:t>
+      </w:r>
+      <w:r>
+        <w:rPr>
+          <w:b/>
+          <w:bCs/>
+          <w:u w:val="single"/>
+        </w:rPr>
+        <w:t xml:space="preserve"> </w:t>
+      </w:r>
+      <w:r>
+        <w:rPr>
+          <w:b/>
+          <w:bCs/>
+          <w:u w:val="single"/>
+        </w:rPr>
+        <w:t>2</w:t>
+      </w:r>
+      <w:r>
+        <w:rPr>
+          <w:b/>
+          <w:bCs/>
+          <w:u w:val="single"/>
+        </w:rPr>
+        <w:t>:</w:t>
+      </w:r>
+      <w:r>
+        <w:t xml:space="preserve"> </w:t>
       </w:r>
     </w:p>
     <w:p>
       <w:pPr>
         <w:pBdr>
           <w:bottom w:val="single" w:sz="12" w:space="1" w:color="auto"/>
-        </w:pBdr>
-      </w:pPr>
-      <w:r>
-        <w:t xml:space="preserve">Ouverture </w:t>
-      </w:r>
-    </w:p>
-    <w:p>
-      <w:r>
-        <w:t xml:space="preserve">On tape et ça nous ouvre un petit dialogue nous indiquant le chemin de la photo que nous recherchons </w:t>
-      </w:r>
-    </w:p>
+          <w:between w:val="single" w:sz="12" w:space="1" w:color="auto"/>
+        </w:pBdr>
+      </w:pPr>
+      <w:r>
+        <w:t>//</w:t>
+      </w:r>
+      <w:r>
+        <w:t xml:space="preserve">Tout est cassé : dossier ne s’ouvre plus juste la recherche via CMD est utilisable </w:t>
+      </w:r>
+    </w:p>
+    <w:p>
+      <w:r>
+        <w:rPr>
+          <w:b/>
+          <w:bCs/>
+          <w:u w:val="single"/>
+        </w:rPr>
+        <w:t xml:space="preserve">Énigme </w:t>
+      </w:r>
+      <w:r>
+        <w:rPr>
+          <w:b/>
+          <w:bCs/>
+          <w:u w:val="single"/>
+        </w:rPr>
+        <w:t>3</w:t>
+      </w:r>
+      <w:r>
+        <w:rPr>
+          <w:b/>
+          <w:bCs/>
+          <w:u w:val="single"/>
+        </w:rPr>
+        <w:t>:</w:t>
+      </w:r>
+      <w:r>
+        <w:t xml:space="preserve"> </w:t>
+      </w:r>
+    </w:p>
+    <w:p>
+      <w:pPr>
+        <w:pBdr>
+          <w:bottom w:val="single" w:sz="12" w:space="1" w:color="auto"/>
+          <w:between w:val="single" w:sz="12" w:space="1" w:color="auto"/>
+        </w:pBdr>
+      </w:pPr>
+      <w:r>
+        <w:t xml:space="preserve">//Tout est cassé : dossier ne s’ouvre plus juste la recherche via CMD est utilisable </w:t>
+      </w:r>
+    </w:p>
+    <w:p/>
+    <w:p>
+      <w:r>
+        <w:rPr>
+          <w:b/>
+          <w:bCs/>
+          <w:u w:val="single"/>
+        </w:rPr>
+        <w:t xml:space="preserve">Dernière énigme </w:t>
+      </w:r>
+      <w:r>
+        <w:rPr>
+          <w:b/>
+          <w:bCs/>
+          <w:u w:val="single"/>
+        </w:rPr>
+        <w:t>:</w:t>
+      </w:r>
+      <w:r>
+        <w:t xml:space="preserve"> </w:t>
+      </w:r>
+      <w:r>
+        <w:t>Chercher</w:t>
+      </w:r>
+      <w:r>
+        <w:t xml:space="preserve"> / trouver le programme mal vaillant </w:t>
+      </w:r>
+    </w:p>
+    <w:p>
+      <w:pPr>
+        <w:pBdr>
+          <w:bottom w:val="single" w:sz="12" w:space="1" w:color="auto"/>
+          <w:between w:val="single" w:sz="12" w:space="1" w:color="auto"/>
+        </w:pBdr>
+      </w:pPr>
+      <w:r>
+        <w:t>Pages qui ne s’ouvrent plus et qui ne se ferment plus (duplication)</w:t>
+      </w:r>
+    </w:p>
+    <w:p>
+      <w:pPr>
+        <w:pBdr>
+          <w:bottom w:val="single" w:sz="12" w:space="1" w:color="auto"/>
+          <w:between w:val="single" w:sz="12" w:space="1" w:color="auto"/>
+        </w:pBdr>
+      </w:pPr>
+      <w:r>
+        <w:t xml:space="preserve">Des images de personnes silhouette </w:t>
+      </w:r>
+    </w:p>
+    <w:p>
+      <w:pPr>
+        <w:pBdr>
+          <w:bottom w:val="single" w:sz="12" w:space="1" w:color="auto"/>
+          <w:between w:val="single" w:sz="12" w:space="1" w:color="auto"/>
+        </w:pBdr>
+      </w:pPr>
+      <w:r>
+        <w:t xml:space="preserve">Spam du hacker dans la boite de dialogue </w:t>
+      </w:r>
+    </w:p>
+    <w:p>
+      <w:pPr>
+        <w:pBdr>
+          <w:bottom w:val="single" w:sz="12" w:space="1" w:color="auto"/>
+          <w:between w:val="single" w:sz="12" w:space="1" w:color="auto"/>
+        </w:pBdr>
+      </w:pPr>
+      <w:r>
+        <w:t xml:space="preserve">Recherche google sans sucée </w:t>
+      </w:r>
+      <w:r>
+        <w:sym w:font="Wingdings" w:char="F0E0"/>
+      </w:r>
+      <w:r>
+        <w:t xml:space="preserve"> erreur 404</w:t>
+      </w:r>
+    </w:p>
+    <w:p>
+      <w:pPr>
+        <w:pBdr>
+          <w:bottom w:val="single" w:sz="12" w:space="1" w:color="auto"/>
+          <w:between w:val="single" w:sz="12" w:space="1" w:color="auto"/>
+        </w:pBdr>
+      </w:pPr>
+      <w:r>
+        <w:t xml:space="preserve">Le nom d’utilisateur du pc n’est plus le même </w:t>
+      </w:r>
+      <w:r>
+        <w:t xml:space="preserve"> </w:t>
+      </w:r>
+    </w:p>
+    <w:p>
+      <w:pPr>
+        <w:pBdr>
+          <w:bottom w:val="single" w:sz="12" w:space="1" w:color="auto"/>
+          <w:between w:val="single" w:sz="12" w:space="1" w:color="auto"/>
+        </w:pBdr>
+      </w:pPr>
+      <w:r>
+        <w:t xml:space="preserve">Seul solution chercher le virus dans le système 32 </w:t>
+      </w:r>
+      <w:r>
+        <w:t xml:space="preserve">(qui sera indiquer par le hacker </w:t>
+      </w:r>
+      <w:r>
+        <w:sym w:font="Wingdings" w:char="F0E0"/>
+      </w:r>
+      <w:r>
+        <w:t xml:space="preserve"> lancement de la music ISSOU )</w:t>
+      </w:r>
+    </w:p>
+    <w:p>
+      <w:r>
+        <w:t xml:space="preserve">Une fois trouver la suppression ne fonctionne pas, message d’erreur music augmente de volume, le hacker </w:t>
+      </w:r>
+      <w:r>
+        <w:t xml:space="preserve">te dit CHEH et voila ta plus de pc </w:t>
+      </w:r>
+    </w:p>
+    <w:p/>
+    <w:p/>
     <w:p/>
     <w:sectPr>
       <w:pgSz w:w="11906" w:h="16838"/>

</xml_diff>